<commit_message>
Dependency Injection Link has been added
</commit_message>
<xml_diff>
--- a/My FAQ.docx
+++ b/My FAQ.docx
@@ -231,14 +231,7 @@
           <w:sz w:val="28"/>
           <w:szCs w:val="28"/>
         </w:rPr>
-        <w:t>-</w:t>
-      </w:r>
-      <w:r>
-        <w:rPr>
-          <w:sz w:val="28"/>
-          <w:szCs w:val="28"/>
-        </w:rPr>
-        <w:t>“</w:t>
+        <w:t>-“</w:t>
       </w:r>
       <w:proofErr w:type="gramEnd"/>
       <w:r>
@@ -566,7 +559,7 @@
           <w:szCs w:val="28"/>
         </w:rPr>
       </w:pPr>
-      <w:hyperlink r:id="rId6" w:history="1">
+      <w:hyperlink r:id="rId6" w:anchor="1" w:history="1">
         <w:r>
           <w:rPr>
             <w:rStyle w:val="Hyperlink"/>
@@ -939,8 +932,102 @@
         </w:rPr>
         <w:t>.</w:t>
       </w:r>
+    </w:p>
+    <w:p>
+      <w:pPr>
+        <w:pStyle w:val="ListParagraph"/>
+        <w:numPr>
+          <w:ilvl w:val="0"/>
+          <w:numId w:val="6"/>
+        </w:numPr>
+        <w:rPr>
+          <w:color w:val="4472C4" w:themeColor="accent5"/>
+          <w:sz w:val="28"/>
+          <w:szCs w:val="28"/>
+          <w:u w:val="single"/>
+        </w:rPr>
+      </w:pPr>
+      <w:r>
+        <w:rPr>
+          <w:color w:val="4472C4" w:themeColor="accent5"/>
+          <w:sz w:val="28"/>
+          <w:szCs w:val="28"/>
+          <w:u w:val="single"/>
+        </w:rPr>
+        <w:t xml:space="preserve">Dependency </w:t>
+      </w:r>
+      <w:proofErr w:type="gramStart"/>
+      <w:r>
+        <w:rPr>
+          <w:color w:val="4472C4" w:themeColor="accent5"/>
+          <w:sz w:val="28"/>
+          <w:szCs w:val="28"/>
+          <w:u w:val="single"/>
+        </w:rPr>
+        <w:t>Injection :</w:t>
+      </w:r>
+      <w:proofErr w:type="gramEnd"/>
+      <w:r>
+        <w:rPr>
+          <w:sz w:val="28"/>
+          <w:szCs w:val="28"/>
+        </w:rPr>
+        <w:t xml:space="preserve"> -----------------------------------------------------------------------------------------------------------------------------------------------------</w:t>
+      </w:r>
+    </w:p>
+    <w:p>
+      <w:pPr>
+        <w:pStyle w:val="ListParagraph"/>
+        <w:rPr>
+          <w:color w:val="4472C4" w:themeColor="accent5"/>
+          <w:sz w:val="28"/>
+          <w:szCs w:val="28"/>
+          <w:u w:val="single"/>
+        </w:rPr>
+      </w:pPr>
+      <w:hyperlink r:id="rId8" w:history="1">
+        <w:r>
+          <w:rPr>
+            <w:rStyle w:val="Hyperlink"/>
+            <w:sz w:val="28"/>
+            <w:szCs w:val="28"/>
+          </w:rPr>
+          <w:t>https://www.youtube.com/watch?v=GDkL2uEn8cg</w:t>
+        </w:r>
+      </w:hyperlink>
+    </w:p>
+    <w:p>
+      <w:pPr>
+        <w:pStyle w:val="ListParagraph"/>
+        <w:rPr>
+          <w:color w:val="4472C4" w:themeColor="accent5"/>
+          <w:sz w:val="28"/>
+          <w:szCs w:val="28"/>
+          <w:u w:val="single"/>
+        </w:rPr>
+      </w:pPr>
+      <w:r>
+        <w:rPr>
+          <w:color w:val="4472C4" w:themeColor="accent5"/>
+          <w:sz w:val="28"/>
+          <w:szCs w:val="28"/>
+          <w:u w:val="single"/>
+        </w:rPr>
+        <w:t>https://www.youtube.com/watch?v=IKD2-MAkXyQ</w:t>
+      </w:r>
       <w:bookmarkStart w:id="0" w:name="_GoBack"/>
       <w:bookmarkEnd w:id="0"/>
+    </w:p>
+    <w:p>
+      <w:pPr>
+        <w:pStyle w:val="ListParagraph"/>
+        <w:rPr>
+          <w:color w:val="4472C4" w:themeColor="accent5"/>
+          <w:sz w:val="28"/>
+          <w:szCs w:val="28"/>
+          <w:u w:val="single"/>
+        </w:rPr>
+      </w:pPr>
     </w:p>
     <w:sectPr>
       <w:pgSz w:w="12240" w:h="15840"/>
@@ -975,7 +1062,7 @@
         <v:path o:extrusionok="f" gradientshapeok="t" o:connecttype="rect"/>
         <o:lock v:ext="edit" aspectratio="t"/>
       </v:shapetype>
-      <v:shape id="_x0000_i1097" type="#_x0000_t75" style="width:11.25pt;height:11.25pt" o:bullet="t">
+      <v:shape id="_x0000_i1027" type="#_x0000_t75" style="width:11.25pt;height:11.25pt" o:bullet="t">
         <v:imagedata r:id="rId1" o:title="mso660B"/>
       </v:shape>
     </w:pict>

</xml_diff>